<commit_message>
Added "Names" to Excel Exercise and Checking
</commit_message>
<xml_diff>
--- a/02_Excel/Aufgabe_Excel_02.docx
+++ b/02_Excel/Aufgabe_Excel_02.docx
@@ -150,6 +150,18 @@
       </w:pPr>
       <w:r>
         <w:t>Gemischte Bezüge</w:t>
+      </w:r>
+    </w:p>
+    <w:p>
+      <w:pPr>
+        <w:pStyle w:val="Listenabsatz"/>
+        <w:numPr>
+          <w:ilvl w:val="1"/>
+          <w:numId w:val="12"/>
+        </w:numPr>
+      </w:pPr>
+      <w:r>
+        <w:t>Namen</w:t>
       </w:r>
     </w:p>
     <w:p>
@@ -400,13 +412,7 @@
     </w:p>
     <w:p>
       <w:r>
-        <w:t>Öffnen Sie das Arbeitsblatt (Worksheet) "</w:t>
-      </w:r>
-      <w:r>
-        <w:t>2) Prüfung</w:t>
-      </w:r>
-      <w:r>
-        <w:t>". Das sollte so ähnlich wie die folgende Abbildung aussehen:</w:t>
+        <w:t>Öffnen Sie das Arbeitsblatt (Worksheet) "2) Prüfung". Das sollte so ähnlich wie die folgende Abbildung aussehen:</w:t>
       </w:r>
     </w:p>
     <w:p>
@@ -507,7 +513,13 @@
         </w:numPr>
       </w:pPr>
       <w:r>
-        <w:t>Schriftfarbe: Weiß (RGB 255, 255, 255)</w:t>
+        <w:t>Schriftfarbe: W</w:t>
+      </w:r>
+      <w:r>
+        <w:t>No</w:t>
+      </w:r>
+      <w:r>
+        <w:t>eiß (RGB 255, 255, 255)</w:t>
       </w:r>
     </w:p>
     <w:p>
@@ -543,6 +555,24 @@
         </w:numPr>
       </w:pPr>
       <w:r>
+        <w:t>Geben Sie der Zelle E1 den Namen "Note</w:t>
+      </w:r>
+      <w:r>
+        <w:t>_</w:t>
+      </w:r>
+      <w:r>
+        <w:t>Praktikum"</w:t>
+      </w:r>
+    </w:p>
+    <w:p>
+      <w:pPr>
+        <w:pStyle w:val="Listenabsatz"/>
+        <w:numPr>
+          <w:ilvl w:val="0"/>
+          <w:numId w:val="16"/>
+        </w:numPr>
+      </w:pPr>
+      <w:r>
         <w:t>Berechnen Sie die in dem durch die Teilnoten für die beiden Klausuren aufgespannten Zellbereich die Endnote. Multiplizieren Sie dabei die Noten der drei Teile (Praktikum, Klausur 1, Klausur 2) mit den entsprechenden Gewichten.</w:t>
       </w:r>
     </w:p>
@@ -594,6 +624,18 @@
       </w:r>
       <w:r>
         <w:t xml:space="preserve"> nach rechts ausfüllen können.</w:t>
+      </w:r>
+    </w:p>
+    <w:p>
+      <w:pPr>
+        <w:pStyle w:val="Listenabsatz"/>
+        <w:numPr>
+          <w:ilvl w:val="1"/>
+          <w:numId w:val="16"/>
+        </w:numPr>
+      </w:pPr>
+      <w:r>
+        <w:t>Statt der Zelle E1 geben Sie obigen Namen der Zelle in der Formel an.</w:t>
       </w:r>
     </w:p>
     <w:p>

</xml_diff>